<commit_message>
Will the Push after this commit work?
</commit_message>
<xml_diff>
--- a/Third File.docx
+++ b/Third File.docx
@@ -38,10 +38,20 @@
         <w:t>Want to see the temp file.</w:t>
       </w:r>
     </w:p>
+    <w:p/>
     <w:p>
+      <w:r>
+        <w:t>Can I commit after a Push --- yes.</w:t>
+      </w:r>
+    </w:p>
+    <w:p>
+      <w:r>
+        <w:t>But can I Push again without a pull?</w:t>
+      </w:r>
       <w:bookmarkStart w:id="0" w:name="_GoBack"/>
       <w:bookmarkEnd w:id="0"/>
     </w:p>
+    <w:p/>
     <w:p/>
     <w:sectPr>
       <w:pgSz w:w="11906" w:h="16838"/>

</xml_diff>